<commit_message>
New notes and revised code review for lab 1
</commit_message>
<xml_diff>
--- a/Labs/Lab01-Python/CS210_CodeReviewForm-Lab01.docx
+++ b/Labs/Lab01-Python/CS210_CodeReviewForm-Lab01.docx
@@ -118,7 +118,61 @@
               <w:spacing w:after="0" w:line="240" w:lineRule="auto"/>
             </w:pPr>
             <w:r>
-              <w:t>Developer’s Lab Assignment Group (A, B, or C)</w:t>
+              <w:t xml:space="preserve">Developer’s Lab </w:t>
+            </w:r>
+            <w:r>
+              <w:t>a</w:t>
+            </w:r>
+            <w:r>
+              <w:t xml:space="preserve">ssignment </w:t>
+            </w:r>
+            <w:r>
+              <w:t>version</w:t>
+            </w:r>
+            <w:r>
+              <w:t xml:space="preserve"> (A, B, or C)</w:t>
+            </w:r>
+          </w:p>
+        </w:tc>
+        <w:tc>
+          <w:tcPr>
+            <w:tcW w:w="3993" w:type="dxa"/>
+            <w:tcBorders>
+              <w:top w:val="single" w:sz="4" w:space="0" w:color="000000"/>
+              <w:left w:val="single" w:sz="4" w:space="0" w:color="000000"/>
+              <w:bottom w:val="single" w:sz="4" w:space="0" w:color="000000"/>
+              <w:right w:val="single" w:sz="4" w:space="0" w:color="000000"/>
+            </w:tcBorders>
+          </w:tcPr>
+          <w:p>
+            <w:pPr>
+              <w:widowControl w:val="0"/>
+              <w:autoSpaceDE w:val="0"/>
+              <w:snapToGrid w:val="0"/>
+              <w:spacing w:after="0" w:line="240" w:lineRule="auto"/>
+            </w:pPr>
+          </w:p>
+        </w:tc>
+      </w:tr>
+      <w:tr>
+        <w:tc>
+          <w:tcPr>
+            <w:tcW w:w="5613" w:type="dxa"/>
+            <w:tcBorders>
+              <w:top w:val="single" w:sz="4" w:space="0" w:color="000000"/>
+              <w:left w:val="single" w:sz="4" w:space="0" w:color="000000"/>
+              <w:bottom w:val="single" w:sz="4" w:space="0" w:color="000000"/>
+            </w:tcBorders>
+          </w:tcPr>
+          <w:p>
+            <w:pPr>
+              <w:widowControl w:val="0"/>
+              <w:autoSpaceDE w:val="0"/>
+              <w:snapToGrid w:val="0"/>
+              <w:spacing w:after="0" w:line="240" w:lineRule="auto"/>
+            </w:pPr>
+            <w:r>
+              <w:t>Developer’s lab partner team name</w:t>
             </w:r>
           </w:p>
         </w:tc>
@@ -219,7 +273,13 @@
         <w:spacing w:line="240" w:lineRule="auto"/>
       </w:pPr>
       <w:r>
-        <w:t>The developer will revise the beta version of their lab work and fill out the “Production” column to reflect any changes they have made. The developer will submit this completed form along with the production version of their lab assignment.</w:t>
+        <w:t xml:space="preserve">The developer will revise the beta version of their lab work and fill out the “Prod” </w:t>
+      </w:r>
+      <w:r>
+        <w:t xml:space="preserve">(production) </w:t>
+      </w:r>
+      <w:r>
+        <w:t>column to reflect any changes they have made. The developer will submit this completed form along with the production version of their lab assignment.</w:t>
       </w:r>
     </w:p>
     <w:p>
@@ -395,7 +455,7 @@
                 <w:b/>
                 <w:bCs/>
               </w:rPr>
-              <w:t>Release</w:t>
+              <w:t>Prod</w:t>
             </w:r>
           </w:p>
         </w:tc>
@@ -422,18 +482,13 @@
               <w:spacing w:after="0" w:line="240" w:lineRule="auto"/>
             </w:pPr>
             <w:r>
-              <w:t xml:space="preserve">Are any errors shown in the IDE? </w:t>
+              <w:t xml:space="preserve">Are </w:t>
             </w:r>
             <w:r>
-              <w:t xml:space="preserve">(Yes or </w:t>
+              <w:t>no</w:t>
             </w:r>
-            <w:proofErr w:type="gramStart"/>
             <w:r>
-              <w:t>No</w:t>
-            </w:r>
-            <w:proofErr w:type="gramEnd"/>
-            <w:r>
-              <w:t xml:space="preserve"> and list issues below)</w:t>
+              <w:t xml:space="preserve"> errors shown in the IDE? (Yes or No and list issues below)</w:t>
             </w:r>
           </w:p>
         </w:tc>
@@ -627,15 +682,7 @@
               <w:spacing w:after="0" w:line="240" w:lineRule="auto"/>
             </w:pPr>
             <w:r>
-              <w:t xml:space="preserve">Does it </w:t>
-            </w:r>
-            <w:proofErr w:type="gramStart"/>
-            <w:r>
-              <w:t>have all</w:t>
-            </w:r>
-            <w:proofErr w:type="gramEnd"/>
-            <w:r>
-              <w:t xml:space="preserve"> the same functionality as the original program?</w:t>
+              <w:t>Does it have all the same functionality as the original program?</w:t>
             </w:r>
           </w:p>
         </w:tc>
@@ -743,10 +790,16 @@
               <w:spacing w:after="0" w:line="240" w:lineRule="auto"/>
             </w:pPr>
             <w:r>
-              <w:t xml:space="preserve">Does the </w:t>
+              <w:t>Is there a test module that tests</w:t>
             </w:r>
             <w:r>
-              <w:t>main program check run the program to check all input combinations</w:t>
+              <w:t xml:space="preserve"> the program </w:t>
+            </w:r>
+            <w:r>
+              <w:t>for</w:t>
+            </w:r>
+            <w:r>
+              <w:t xml:space="preserve"> all input combinations</w:t>
             </w:r>
             <w:r>
               <w:t xml:space="preserve">? </w:t>
@@ -1134,16 +1187,7 @@
           <w:szCs w:val="28"/>
         </w:rPr>
         <w:lastRenderedPageBreak/>
-        <w:t>2</w:t>
-      </w:r>
-      <w:r>
-        <w:rPr>
-          <w:b/>
-          <w:bCs/>
-          <w:sz w:val="28"/>
-          <w:szCs w:val="28"/>
-        </w:rPr>
-        <w:t>.</w:t>
+        <w:t>2.</w:t>
       </w:r>
       <w:r>
         <w:rPr>
@@ -1310,15 +1354,7 @@
               <w:spacing w:after="0" w:line="240" w:lineRule="auto"/>
             </w:pPr>
             <w:r>
-              <w:t xml:space="preserve">Are any errors shown in the IDE? (Yes or </w:t>
-            </w:r>
-            <w:proofErr w:type="gramStart"/>
-            <w:r>
-              <w:t>No</w:t>
-            </w:r>
-            <w:proofErr w:type="gramEnd"/>
-            <w:r>
-              <w:t xml:space="preserve"> and list issues below)</w:t>
+              <w:t>Are any errors shown in the IDE? (Yes or No and list issues below)</w:t>
             </w:r>
           </w:p>
         </w:tc>
@@ -1512,24 +1548,7 @@
               <w:spacing w:after="0" w:line="240" w:lineRule="auto"/>
             </w:pPr>
             <w:r>
-              <w:t>Has</w:t>
-            </w:r>
-            <w:r>
-              <w:t xml:space="preserve"> all the </w:t>
-            </w:r>
-            <w:r>
-              <w:t xml:space="preserve">required </w:t>
-            </w:r>
-            <w:proofErr w:type="gramStart"/>
-            <w:r>
-              <w:t>functionality</w:t>
-            </w:r>
-            <w:proofErr w:type="gramEnd"/>
-            <w:r>
-              <w:t xml:space="preserve"> been implemented</w:t>
-            </w:r>
-            <w:r>
-              <w:t>?</w:t>
+              <w:t>Has all the required functionality been implemented?</w:t>
             </w:r>
           </w:p>
         </w:tc>
@@ -2054,15 +2073,7 @@
         <w:autoSpaceDE w:val="0"/>
       </w:pPr>
       <w:r>
-        <w:t xml:space="preserve">Have unnecessary lines of code, </w:t>
-      </w:r>
-      <w:proofErr w:type="gramStart"/>
-      <w:r>
-        <w:t>commented</w:t>
-      </w:r>
-      <w:proofErr w:type="gramEnd"/>
-      <w:r>
-        <w:t>-out code, and unused files been removed?</w:t>
+        <w:t>Have unnecessary lines of code, commented-out code, and unused files been removed?</w:t>
       </w:r>
     </w:p>
     <w:p>
@@ -2090,31 +2101,7 @@
         <w:autoSpaceDE w:val="0"/>
       </w:pPr>
       <w:r>
-        <w:t xml:space="preserve">Do </w:t>
-      </w:r>
-      <w:proofErr w:type="gramStart"/>
-      <w:r>
-        <w:t>variable</w:t>
-      </w:r>
-      <w:proofErr w:type="gramEnd"/>
-      <w:r>
-        <w:t xml:space="preserve">, </w:t>
-      </w:r>
-      <w:proofErr w:type="gramStart"/>
-      <w:r>
-        <w:t>function</w:t>
-      </w:r>
-      <w:proofErr w:type="gramEnd"/>
-      <w:r>
-        <w:t xml:space="preserve">, and method names use </w:t>
-      </w:r>
-      <w:proofErr w:type="spellStart"/>
-      <w:r>
-        <w:t>snake_case</w:t>
-      </w:r>
-      <w:proofErr w:type="spellEnd"/>
-      <w:r>
-        <w:t>?</w:t>
+        <w:t>Do variable, function, and method names use snake_case?</w:t>
       </w:r>
       <w:r>
         <w:t xml:space="preserve"> </w:t>
@@ -2131,23 +2118,10 @@
         <w:autoSpaceDE w:val="0"/>
       </w:pPr>
       <w:r>
-        <w:t xml:space="preserve">Are class names written using </w:t>
-      </w:r>
-      <w:proofErr w:type="spellStart"/>
-      <w:r>
-        <w:t>PascalCase</w:t>
-      </w:r>
-      <w:proofErr w:type="spellEnd"/>
-      <w:r>
-        <w:t xml:space="preserve"> (aka </w:t>
-      </w:r>
-      <w:proofErr w:type="spellStart"/>
-      <w:r>
-        <w:t>TitleCase</w:t>
-      </w:r>
-      <w:proofErr w:type="spellEnd"/>
-      <w:r>
-        <w:t>)?</w:t>
+        <w:t>Are class names written using PascalCase</w:t>
+      </w:r>
+      <w:r>
+        <w:t xml:space="preserve"> (aka TitleCase)?</w:t>
       </w:r>
     </w:p>
     <w:p>
@@ -2204,15 +2178,7 @@
         <w:autoSpaceDE w:val="0"/>
       </w:pPr>
       <w:r>
-        <w:t xml:space="preserve">Is the code DRY (Don’t Repeat </w:t>
-      </w:r>
-      <w:proofErr w:type="gramStart"/>
-      <w:r>
-        <w:t>Yourself) —</w:t>
-      </w:r>
-      <w:proofErr w:type="gramEnd"/>
-      <w:r>
-        <w:t xml:space="preserve"> no duplicated logic or copy-pasted code?</w:t>
+        <w:t>Is the code DRY (Don’t Repeat Yourself) — no duplicated logic or copy-pasted code?</w:t>
       </w:r>
     </w:p>
     <w:p>
@@ -2297,10 +2263,7 @@
         <w:autoSpaceDE w:val="0"/>
       </w:pPr>
       <w:r>
-        <w:t>Does each function or method do one clear task and have a single responsibility</w:t>
-      </w:r>
-      <w:r>
-        <w:t xml:space="preserve"> </w:t>
+        <w:t xml:space="preserve">Does each function or method do one clear task and have a single responsibility </w:t>
       </w:r>
       <w:r>
         <w:t>(no “Swiss Armey” methods)?</w:t>

</xml_diff>